<commit_message>
updated unit test results
</commit_message>
<xml_diff>
--- a/docs/usability/Unit Test results.docx
+++ b/docs/usability/Unit Test results.docx
@@ -101,13 +101,8 @@
         <w:t xml:space="preserve">: </w:t>
       </w:r>
       <w:r>
-        <w:t xml:space="preserve">User </w:t>
-      </w:r>
-      <w:proofErr w:type="gramStart"/>
-      <w:r>
-        <w:t>cant</w:t>
-      </w:r>
-      <w:proofErr w:type="gramEnd"/>
+        <w:t>User cannot</w:t>
+      </w:r>
       <w:r>
         <w:t xml:space="preserve"> log-in if user</w:t>
       </w:r>
@@ -289,6 +284,8 @@
           </wp:inline>
         </w:drawing>
       </w:r>
+      <w:bookmarkStart w:id="0" w:name="_GoBack"/>
+      <w:bookmarkEnd w:id="0"/>
     </w:p>
     <w:p/>
     <w:p/>
@@ -370,8 +367,6 @@
       <w:r>
         <w:t>1.6</w:t>
       </w:r>
-      <w:bookmarkStart w:id="0" w:name="_GoBack"/>
-      <w:bookmarkEnd w:id="0"/>
       <w:r>
         <w:t>: University selection</w:t>
       </w:r>
@@ -513,7 +508,7 @@
         <w:t xml:space="preserve"> </w:t>
       </w:r>
       <w:r>
-        <w:t>Fraternity locations populated .</w:t>
+        <w:t xml:space="preserve">Fraternities in the locations are populated </w:t>
       </w:r>
     </w:p>
     <w:p/>
@@ -588,6 +583,9 @@
       <w:proofErr w:type="gramEnd"/>
       <w:r>
         <w:t xml:space="preserve"> message </w:t>
+      </w:r>
+      <w:r>
+        <w:t xml:space="preserve"> to confirm the incident</w:t>
       </w:r>
     </w:p>
     <w:p>

</xml_diff>